<commit_message>
updating fig1 in doc
</commit_message>
<xml_diff>
--- a/doc/MS_FishPhyloMaker_02-05-21_AR_BES_GN.docx
+++ b/doc/MS_FishPhyloMaker_02-05-21_AR_BES_GN.docx
@@ -7211,7 +7211,6 @@
           <w:rFonts w:cs="Times New Roman"/>
         </w:rPr>
       </w:pPr>
-      <w:commentRangeStart w:id="4"/>
       <w:r>
         <w:rPr>
           <w:rFonts w:cs="Times New Roman"/>
@@ -7219,10 +7218,10 @@
         </w:rPr>
         <w:lastRenderedPageBreak/>
         <w:drawing>
-          <wp:inline distT="0" distB="0" distL="0" distR="0" wp14:anchorId="245CEFA3" wp14:editId="6698159E">
+          <wp:inline distT="0" distB="0" distL="0" distR="0" wp14:anchorId="10585BED" wp14:editId="0AD6F778">
             <wp:extent cx="8863330" cy="4923790"/>
             <wp:effectExtent l="0" t="0" r="0" b="0"/>
-            <wp:docPr id="2" name="Imagem 2"/>
+            <wp:docPr id="1" name="Imagem 1"/>
             <wp:cNvGraphicFramePr>
               <a:graphicFrameLocks xmlns:a="http://schemas.openxmlformats.org/drawingml/2006/main" noChangeAspect="1"/>
             </wp:cNvGraphicFramePr>
@@ -7230,7 +7229,7 @@
               <a:graphicData uri="http://schemas.openxmlformats.org/drawingml/2006/picture">
                 <pic:pic xmlns:pic="http://schemas.openxmlformats.org/drawingml/2006/picture">
                   <pic:nvPicPr>
-                    <pic:cNvPr id="2" name="Imagem 2"/>
+                    <pic:cNvPr id="1" name="Imagem 1"/>
                     <pic:cNvPicPr/>
                   </pic:nvPicPr>
                   <pic:blipFill>
@@ -7260,6 +7259,7 @@
           </wp:inline>
         </w:drawing>
       </w:r>
+      <w:commentRangeStart w:id="4"/>
       <w:commentRangeEnd w:id="4"/>
       <w:r>
         <w:rPr>
@@ -7370,6 +7370,14 @@
         </w:rPr>
         <w:t xml:space="preserve"> and four families</w:t>
       </w:r>
+      <w:ins w:id="5" w:author="Gabriel Nakamura" w:date="2021-05-05T18:20:00Z">
+        <w:r>
+          <w:rPr>
+            <w:rFonts w:cs="Times New Roman"/>
+          </w:rPr>
+          <w:t xml:space="preserve"> (silhouettes inside the tree)</w:t>
+        </w:r>
+      </w:ins>
       <w:r>
         <w:rPr>
           <w:rFonts w:cs="Times New Roman"/>
@@ -7412,6 +7420,7 @@
         <w:rPr>
           <w:rFonts w:cs="Times New Roman"/>
         </w:rPr>
+        <w:lastRenderedPageBreak/>
         <w:t xml:space="preserve">congeneric </w:t>
       </w:r>
       <w:r>
@@ -7424,7 +7433,6 @@
         <w:rPr>
           <w:rFonts w:cs="Times New Roman"/>
         </w:rPr>
-        <w:lastRenderedPageBreak/>
         <w:t>Step (ii)</w:t>
       </w:r>
       <w:r>
@@ -7455,13 +7463,7 @@
         <w:rPr>
           <w:rFonts w:cs="Times New Roman"/>
         </w:rPr>
-        <w:t>Option 1</w:t>
-      </w:r>
-      <w:r>
-        <w:rPr>
-          <w:rFonts w:cs="Times New Roman"/>
-        </w:rPr>
-        <w:t xml:space="preserve"> </w:t>
+        <w:t xml:space="preserve">Option 1 </w:t>
       </w:r>
       <w:r>
         <w:rPr>
@@ -7491,13 +7493,7 @@
         <w:rPr>
           <w:rFonts w:cs="Times New Roman"/>
         </w:rPr>
-        <w:t>Option 2</w:t>
-      </w:r>
-      <w:r>
-        <w:rPr>
-          <w:rFonts w:cs="Times New Roman"/>
-        </w:rPr>
-        <w:t xml:space="preserve"> </w:t>
+        <w:t xml:space="preserve">Option 2 </w:t>
       </w:r>
       <w:r>
         <w:rPr>
@@ -7521,13 +7517,7 @@
         <w:rPr>
           <w:rFonts w:cs="Times New Roman"/>
         </w:rPr>
-        <w:t>Option 3</w:t>
-      </w:r>
-      <w:r>
-        <w:rPr>
-          <w:rFonts w:cs="Times New Roman"/>
-        </w:rPr>
-        <w:t xml:space="preserve"> </w:t>
+        <w:t xml:space="preserve">Option 3 </w:t>
       </w:r>
       <w:r>
         <w:rPr>
@@ -7605,21 +7595,21 @@
         <w:rPr>
           <w:rFonts w:cs="Times New Roman"/>
         </w:rPr>
-        <w:t xml:space="preserve"> </w:t>
-      </w:r>
-      <w:proofErr w:type="gramStart"/>
-      <w:r>
-        <w:rPr>
-          <w:rFonts w:cs="Times New Roman"/>
-        </w:rPr>
-        <w:t>finally,  the</w:t>
-      </w:r>
-      <w:proofErr w:type="gramEnd"/>
-      <w:r>
-        <w:rPr>
-          <w:rFonts w:cs="Times New Roman"/>
-        </w:rPr>
-        <w:t xml:space="preserve"> final </w:t>
+        <w:t xml:space="preserve"> finally,</w:t>
+      </w:r>
+      <w:del w:id="6" w:author="Gabriel Nakamura" w:date="2021-05-04T22:24:00Z">
+        <w:r>
+          <w:rPr>
+            <w:rFonts w:cs="Times New Roman"/>
+          </w:rPr>
+          <w:delText xml:space="preserve"> </w:delText>
+        </w:r>
+      </w:del>
+      <w:r>
+        <w:rPr>
+          <w:rFonts w:cs="Times New Roman"/>
+        </w:rPr>
+        <w:t xml:space="preserve"> the final </w:t>
       </w:r>
       <w:r>
         <w:rPr>
@@ -8369,7 +8359,7 @@
         </w:rPr>
         <w:t xml:space="preserve"> processor. </w:t>
       </w:r>
-      <w:commentRangeStart w:id="5"/>
+      <w:commentRangeStart w:id="7"/>
       <w:r>
         <w:rPr>
           <w:rFonts w:cs="Times New Roman"/>
@@ -8432,12 +8422,12 @@
         </w:rPr>
         <w:t>).</w:t>
       </w:r>
-      <w:commentRangeEnd w:id="5"/>
+      <w:commentRangeEnd w:id="7"/>
       <w:r>
         <w:rPr>
           <w:rStyle w:val="Refdecomentrio"/>
         </w:rPr>
-        <w:commentReference w:id="5"/>
+        <w:commentReference w:id="7"/>
       </w:r>
     </w:p>
     <w:p>
@@ -8739,7 +8729,7 @@
         </w:rPr>
         <w:t>.</w:t>
       </w:r>
-      <w:ins w:id="6" w:author="Gabriel Nakamura" w:date="2021-05-04T22:17:00Z">
+      <w:ins w:id="8" w:author="Gabriel Nakamura" w:date="2021-05-04T22:17:00Z">
         <w:r>
           <w:rPr>
             <w:rFonts w:cs="Times New Roman"/>
@@ -8773,6 +8763,7 @@
         <w:pStyle w:val="Ttulo1"/>
       </w:pPr>
       <w:r>
+        <w:lastRenderedPageBreak/>
         <w:t xml:space="preserve">Similarity </w:t>
       </w:r>
       <w:r>
@@ -8822,11 +8813,7 @@
         <w:t xml:space="preserve"> in line with tools</w:t>
       </w:r>
       <w:r>
-        <w:t xml:space="preserve"> </w:t>
-      </w:r>
-      <w:r>
-        <w:lastRenderedPageBreak/>
-        <w:t>developed for plants</w:t>
+        <w:t xml:space="preserve"> developed for plants</w:t>
       </w:r>
       <w:r>
         <w:t xml:space="preserve">, </w:t>
@@ -9322,6 +9309,7 @@
         <w:t xml:space="preserve">. </w:t>
       </w:r>
       <w:r>
+        <w:lastRenderedPageBreak/>
         <w:t xml:space="preserve">Such phylogenetic hypothesis </w:t>
       </w:r>
       <w:r>
@@ -9406,11 +9394,7 @@
         <w:t xml:space="preserve"> to</w:t>
       </w:r>
       <w:r>
-        <w:t xml:space="preserve"> the </w:t>
-      </w:r>
-      <w:r>
-        <w:lastRenderedPageBreak/>
-        <w:t>availability of</w:t>
+        <w:t xml:space="preserve"> the availability of</w:t>
       </w:r>
       <w:r>
         <w:t xml:space="preserve"> molecular phylogenies</w:t>
@@ -12774,41 +12758,11 @@
         <w:rPr>
           <w:noProof/>
         </w:rPr>
-        <w:t>o passo dois da inserç</w:t>
-      </w:r>
-      <w:r>
-        <w:rPr>
-          <w:noProof/>
-        </w:rPr>
-        <w:t>ã</w:t>
-      </w:r>
-      <w:r>
-        <w:rPr>
-          <w:noProof/>
-        </w:rPr>
-        <w:t>o... precisa ser a mesma esp</w:t>
-      </w:r>
-      <w:r>
-        <w:rPr>
-          <w:noProof/>
-        </w:rPr>
-        <w:t>cies em tr</w:t>
-      </w:r>
-      <w:r>
-        <w:rPr>
-          <w:noProof/>
-        </w:rPr>
-        <w:t>s situaç</w:t>
-      </w:r>
-      <w:r>
-        <w:rPr>
-          <w:noProof/>
-        </w:rPr>
-        <w:t>es</w:t>
+        <w:t>o passo dois da inserção... precisa ser a mesma espcies em trs situaçes</w:t>
       </w:r>
     </w:p>
   </w:comment>
-  <w:comment w:id="5" w:author="Bruno Eleres" w:date="2021-05-04T14:33:00Z" w:initials="BE">
+  <w:comment w:id="7" w:author="Bruno Eleres" w:date="2021-05-04T14:33:00Z" w:initials="BE">
     <w:p>
       <w:pPr>
         <w:pStyle w:val="Textodecomentrio"/>
@@ -12859,8 +12813,8 @@
   <w15:commentEx w15:paraId="288EAF4F" w15:done="0"/>
   <w15:commentEx w15:paraId="563434ED" w15:done="1"/>
   <w15:commentEx w15:paraId="22FE58A7" w15:done="0"/>
-  <w15:commentEx w15:paraId="2663B791" w15:done="0"/>
-  <w15:commentEx w15:paraId="2B07640F" w15:done="0"/>
+  <w15:commentEx w15:paraId="2663B791" w15:done="1"/>
+  <w15:commentEx w15:paraId="2B07640F" w15:done="1"/>
 </w15:commentsEx>
 </file>
 

</xml_diff>